<commit_message>
table s2 label error fixed
</commit_message>
<xml_diff>
--- a/tables/table_s2.docx
+++ b/tables/table_s2.docx
@@ -152,7 +152,7 @@
                 <w:rFonts w:ascii="Calibri" w:hAnsi="Calibri"/>
                 <w:sz w:val="20"/>
               </w:rPr>
-              <w:t xml:space="default">Community</w:t>
+              <w:t xml:space="default">Arts &amp; Cultural</w:t>
             </w:r>
           </w:p>
         </w:tc>
@@ -198,7 +198,7 @@
                 <w:rFonts w:ascii="Calibri" w:hAnsi="Calibri"/>
                 <w:sz w:val="20"/>
               </w:rPr>
-              <w:t xml:space="default">0.74</w:t>
+              <w:t xml:space="default">0.91</w:t>
             </w:r>
           </w:p>
         </w:tc>
@@ -249,7 +249,7 @@
                 <w:rFonts w:ascii="Calibri" w:hAnsi="Calibri"/>
                 <w:sz w:val="20"/>
               </w:rPr>
-              <w:t xml:space="default">Community</w:t>
+              <w:t xml:space="default">Arts &amp; Cultural</w:t>
             </w:r>
           </w:p>
         </w:tc>
@@ -295,7 +295,7 @@
                 <w:rFonts w:ascii="Calibri" w:hAnsi="Calibri"/>
                 <w:sz w:val="20"/>
               </w:rPr>
-              <w:t xml:space="default">0.74</w:t>
+              <w:t xml:space="default">0.91</w:t>
             </w:r>
           </w:p>
         </w:tc>
@@ -346,7 +346,7 @@
                 <w:rFonts w:ascii="Calibri" w:hAnsi="Calibri"/>
                 <w:sz w:val="20"/>
               </w:rPr>
-              <w:t xml:space="default">Community</w:t>
+              <w:t xml:space="default">Arts &amp; Cultural</w:t>
             </w:r>
           </w:p>
         </w:tc>
@@ -392,7 +392,7 @@
                 <w:rFonts w:ascii="Calibri" w:hAnsi="Calibri"/>
                 <w:sz w:val="20"/>
               </w:rPr>
-              <w:t xml:space="default">0.74</w:t>
+              <w:t xml:space="default">0.91</w:t>
             </w:r>
           </w:p>
         </w:tc>
@@ -443,7 +443,7 @@
                 <w:rFonts w:ascii="Calibri" w:hAnsi="Calibri"/>
                 <w:sz w:val="20"/>
               </w:rPr>
-              <w:t xml:space="default">Community</w:t>
+              <w:t xml:space="default">Arts &amp; Cultural</w:t>
             </w:r>
           </w:p>
         </w:tc>
@@ -489,7 +489,7 @@
                 <w:rFonts w:ascii="Calibri" w:hAnsi="Calibri"/>
                 <w:sz w:val="20"/>
               </w:rPr>
-              <w:t xml:space="default">0.79</w:t>
+              <w:t xml:space="default">0.91</w:t>
             </w:r>
           </w:p>
         </w:tc>
@@ -540,7 +540,7 @@
                 <w:rFonts w:ascii="Calibri" w:hAnsi="Calibri"/>
                 <w:sz w:val="20"/>
               </w:rPr>
-              <w:t xml:space="default">Community</w:t>
+              <w:t xml:space="default">Arts &amp; Cultural</w:t>
             </w:r>
           </w:p>
         </w:tc>
@@ -586,7 +586,7 @@
                 <w:rFonts w:ascii="Calibri" w:hAnsi="Calibri"/>
                 <w:sz w:val="20"/>
               </w:rPr>
-              <w:t xml:space="default">0.79</w:t>
+              <w:t xml:space="default">0.91</w:t>
             </w:r>
           </w:p>
         </w:tc>
@@ -637,7 +637,7 @@
                 <w:rFonts w:ascii="Calibri" w:hAnsi="Calibri"/>
                 <w:sz w:val="20"/>
               </w:rPr>
-              <w:t xml:space="default">Community</w:t>
+              <w:t xml:space="default">Arts &amp; Cultural</w:t>
             </w:r>
           </w:p>
         </w:tc>
@@ -683,7 +683,7 @@
                 <w:rFonts w:ascii="Calibri" w:hAnsi="Calibri"/>
                 <w:sz w:val="20"/>
               </w:rPr>
-              <w:t xml:space="default">0.80</w:t>
+              <w:t xml:space="default">0.91</w:t>
             </w:r>
           </w:p>
         </w:tc>
@@ -734,7 +734,7 @@
                 <w:rFonts w:ascii="Calibri" w:hAnsi="Calibri"/>
                 <w:sz w:val="20"/>
               </w:rPr>
-              <w:t xml:space="default">Community</w:t>
+              <w:t xml:space="default">Arts &amp; Cultural</w:t>
             </w:r>
           </w:p>
         </w:tc>
@@ -780,7 +780,7 @@
                 <w:rFonts w:ascii="Calibri" w:hAnsi="Calibri"/>
                 <w:sz w:val="20"/>
               </w:rPr>
-              <w:t xml:space="default">0.79</w:t>
+              <w:t xml:space="default">0.92</w:t>
             </w:r>
           </w:p>
         </w:tc>
@@ -831,7 +831,7 @@
                 <w:rFonts w:ascii="Calibri" w:hAnsi="Calibri"/>
                 <w:sz w:val="20"/>
               </w:rPr>
-              <w:t xml:space="default">Community</w:t>
+              <w:t xml:space="default">Arts &amp; Cultural</w:t>
             </w:r>
           </w:p>
         </w:tc>
@@ -877,7 +877,7 @@
                 <w:rFonts w:ascii="Calibri" w:hAnsi="Calibri"/>
                 <w:sz w:val="20"/>
               </w:rPr>
-              <w:t xml:space="default">0.79</w:t>
+              <w:t xml:space="default">0.92</w:t>
             </w:r>
           </w:p>
         </w:tc>
@@ -928,7 +928,7 @@
                 <w:rFonts w:ascii="Calibri" w:hAnsi="Calibri"/>
                 <w:sz w:val="20"/>
               </w:rPr>
-              <w:t xml:space="default">Community</w:t>
+              <w:t xml:space="default">Arts &amp; Cultural</w:t>
             </w:r>
           </w:p>
         </w:tc>
@@ -974,7 +974,7 @@
                 <w:rFonts w:ascii="Calibri" w:hAnsi="Calibri"/>
                 <w:sz w:val="20"/>
               </w:rPr>
-              <w:t xml:space="default">0.80</w:t>
+              <w:t xml:space="default">0.92</w:t>
             </w:r>
           </w:p>
         </w:tc>
@@ -1025,7 +1025,7 @@
                 <w:rFonts w:ascii="Calibri" w:hAnsi="Calibri"/>
                 <w:sz w:val="20"/>
               </w:rPr>
-              <w:t xml:space="default">Economic</w:t>
+              <w:t xml:space="default">Community</w:t>
             </w:r>
           </w:p>
         </w:tc>
@@ -1071,7 +1071,7 @@
                 <w:rFonts w:ascii="Calibri" w:hAnsi="Calibri"/>
                 <w:sz w:val="20"/>
               </w:rPr>
-              <w:t xml:space="default">0.96</w:t>
+              <w:t xml:space="default">0.74</w:t>
             </w:r>
           </w:p>
         </w:tc>
@@ -1122,7 +1122,7 @@
                 <w:rFonts w:ascii="Calibri" w:hAnsi="Calibri"/>
                 <w:sz w:val="20"/>
               </w:rPr>
-              <w:t xml:space="default">Economic</w:t>
+              <w:t xml:space="default">Community</w:t>
             </w:r>
           </w:p>
         </w:tc>
@@ -1168,7 +1168,7 @@
                 <w:rFonts w:ascii="Calibri" w:hAnsi="Calibri"/>
                 <w:sz w:val="20"/>
               </w:rPr>
-              <w:t xml:space="default">0.96</w:t>
+              <w:t xml:space="default">0.74</w:t>
             </w:r>
           </w:p>
         </w:tc>
@@ -1219,7 +1219,7 @@
                 <w:rFonts w:ascii="Calibri" w:hAnsi="Calibri"/>
                 <w:sz w:val="20"/>
               </w:rPr>
-              <w:t xml:space="default">Economic</w:t>
+              <w:t xml:space="default">Community</w:t>
             </w:r>
           </w:p>
         </w:tc>
@@ -1265,7 +1265,7 @@
                 <w:rFonts w:ascii="Calibri" w:hAnsi="Calibri"/>
                 <w:sz w:val="20"/>
               </w:rPr>
-              <w:t xml:space="default">0.96</w:t>
+              <w:t xml:space="default">0.74</w:t>
             </w:r>
           </w:p>
         </w:tc>
@@ -1316,7 +1316,7 @@
                 <w:rFonts w:ascii="Calibri" w:hAnsi="Calibri"/>
                 <w:sz w:val="20"/>
               </w:rPr>
-              <w:t xml:space="default">Economic</w:t>
+              <w:t xml:space="default">Community</w:t>
             </w:r>
           </w:p>
         </w:tc>
@@ -1362,7 +1362,7 @@
                 <w:rFonts w:ascii="Calibri" w:hAnsi="Calibri"/>
                 <w:sz w:val="20"/>
               </w:rPr>
-              <w:t xml:space="default">0.95</w:t>
+              <w:t xml:space="default">0.79</w:t>
             </w:r>
           </w:p>
         </w:tc>
@@ -1413,7 +1413,7 @@
                 <w:rFonts w:ascii="Calibri" w:hAnsi="Calibri"/>
                 <w:sz w:val="20"/>
               </w:rPr>
-              <w:t xml:space="default">Economic</w:t>
+              <w:t xml:space="default">Community</w:t>
             </w:r>
           </w:p>
         </w:tc>
@@ -1459,7 +1459,7 @@
                 <w:rFonts w:ascii="Calibri" w:hAnsi="Calibri"/>
                 <w:sz w:val="20"/>
               </w:rPr>
-              <w:t xml:space="default">0.95</w:t>
+              <w:t xml:space="default">0.79</w:t>
             </w:r>
           </w:p>
         </w:tc>
@@ -1510,7 +1510,7 @@
                 <w:rFonts w:ascii="Calibri" w:hAnsi="Calibri"/>
                 <w:sz w:val="20"/>
               </w:rPr>
-              <w:t xml:space="default">Economic</w:t>
+              <w:t xml:space="default">Community</w:t>
             </w:r>
           </w:p>
         </w:tc>
@@ -1556,7 +1556,7 @@
                 <w:rFonts w:ascii="Calibri" w:hAnsi="Calibri"/>
                 <w:sz w:val="20"/>
               </w:rPr>
-              <w:t xml:space="default">0.95</w:t>
+              <w:t xml:space="default">0.80</w:t>
             </w:r>
           </w:p>
         </w:tc>
@@ -1607,7 +1607,7 @@
                 <w:rFonts w:ascii="Calibri" w:hAnsi="Calibri"/>
                 <w:sz w:val="20"/>
               </w:rPr>
-              <w:t xml:space="default">Economic</w:t>
+              <w:t xml:space="default">Community</w:t>
             </w:r>
           </w:p>
         </w:tc>
@@ -1653,7 +1653,7 @@
                 <w:rFonts w:ascii="Calibri" w:hAnsi="Calibri"/>
                 <w:sz w:val="20"/>
               </w:rPr>
-              <w:t xml:space="default">0.91</w:t>
+              <w:t xml:space="default">0.79</w:t>
             </w:r>
           </w:p>
         </w:tc>
@@ -1704,7 +1704,7 @@
                 <w:rFonts w:ascii="Calibri" w:hAnsi="Calibri"/>
                 <w:sz w:val="20"/>
               </w:rPr>
-              <w:t xml:space="default">Economic</w:t>
+              <w:t xml:space="default">Community</w:t>
             </w:r>
           </w:p>
         </w:tc>
@@ -1750,7 +1750,7 @@
                 <w:rFonts w:ascii="Calibri" w:hAnsi="Calibri"/>
                 <w:sz w:val="20"/>
               </w:rPr>
-              <w:t xml:space="default">0.91</w:t>
+              <w:t xml:space="default">0.79</w:t>
             </w:r>
           </w:p>
         </w:tc>
@@ -1801,7 +1801,7 @@
                 <w:rFonts w:ascii="Calibri" w:hAnsi="Calibri"/>
                 <w:sz w:val="20"/>
               </w:rPr>
-              <w:t xml:space="default">Economic</w:t>
+              <w:t xml:space="default">Community</w:t>
             </w:r>
           </w:p>
         </w:tc>
@@ -1847,7 +1847,7 @@
                 <w:rFonts w:ascii="Calibri" w:hAnsi="Calibri"/>
                 <w:sz w:val="20"/>
               </w:rPr>
-              <w:t xml:space="default">0.91</w:t>
+              <w:t xml:space="default">0.80</w:t>
             </w:r>
           </w:p>
         </w:tc>
@@ -1898,7 +1898,7 @@
                 <w:rFonts w:ascii="Calibri" w:hAnsi="Calibri"/>
                 <w:sz w:val="20"/>
               </w:rPr>
-              <w:t xml:space="default">Education</w:t>
+              <w:t xml:space="default">Economic</w:t>
             </w:r>
           </w:p>
         </w:tc>
@@ -1944,7 +1944,7 @@
                 <w:rFonts w:ascii="Calibri" w:hAnsi="Calibri"/>
                 <w:sz w:val="20"/>
               </w:rPr>
-              <w:t xml:space="default">0.85</w:t>
+              <w:t xml:space="default">0.96</w:t>
             </w:r>
           </w:p>
         </w:tc>
@@ -1995,7 +1995,7 @@
                 <w:rFonts w:ascii="Calibri" w:hAnsi="Calibri"/>
                 <w:sz w:val="20"/>
               </w:rPr>
-              <w:t xml:space="default">Education</w:t>
+              <w:t xml:space="default">Economic</w:t>
             </w:r>
           </w:p>
         </w:tc>
@@ -2041,7 +2041,7 @@
                 <w:rFonts w:ascii="Calibri" w:hAnsi="Calibri"/>
                 <w:sz w:val="20"/>
               </w:rPr>
-              <w:t xml:space="default">0.85</w:t>
+              <w:t xml:space="default">0.96</w:t>
             </w:r>
           </w:p>
         </w:tc>
@@ -2092,7 +2092,7 @@
                 <w:rFonts w:ascii="Calibri" w:hAnsi="Calibri"/>
                 <w:sz w:val="20"/>
               </w:rPr>
-              <w:t xml:space="default">Education</w:t>
+              <w:t xml:space="default">Economic</w:t>
             </w:r>
           </w:p>
         </w:tc>
@@ -2138,7 +2138,7 @@
                 <w:rFonts w:ascii="Calibri" w:hAnsi="Calibri"/>
                 <w:sz w:val="20"/>
               </w:rPr>
-              <w:t xml:space="default">0.85</w:t>
+              <w:t xml:space="default">0.96</w:t>
             </w:r>
           </w:p>
         </w:tc>
@@ -2189,7 +2189,7 @@
                 <w:rFonts w:ascii="Calibri" w:hAnsi="Calibri"/>
                 <w:sz w:val="20"/>
               </w:rPr>
-              <w:t xml:space="default">Education</w:t>
+              <w:t xml:space="default">Economic</w:t>
             </w:r>
           </w:p>
         </w:tc>
@@ -2235,7 +2235,7 @@
                 <w:rFonts w:ascii="Calibri" w:hAnsi="Calibri"/>
                 <w:sz w:val="20"/>
               </w:rPr>
-              <w:t xml:space="default">0.90</w:t>
+              <w:t xml:space="default">0.95</w:t>
             </w:r>
           </w:p>
         </w:tc>
@@ -2286,7 +2286,7 @@
                 <w:rFonts w:ascii="Calibri" w:hAnsi="Calibri"/>
                 <w:sz w:val="20"/>
               </w:rPr>
-              <w:t xml:space="default">Education</w:t>
+              <w:t xml:space="default">Economic</w:t>
             </w:r>
           </w:p>
         </w:tc>
@@ -2332,7 +2332,7 @@
                 <w:rFonts w:ascii="Calibri" w:hAnsi="Calibri"/>
                 <w:sz w:val="20"/>
               </w:rPr>
-              <w:t xml:space="default">0.90</w:t>
+              <w:t xml:space="default">0.95</w:t>
             </w:r>
           </w:p>
         </w:tc>
@@ -2383,7 +2383,7 @@
                 <w:rFonts w:ascii="Calibri" w:hAnsi="Calibri"/>
                 <w:sz w:val="20"/>
               </w:rPr>
-              <w:t xml:space="default">Education</w:t>
+              <w:t xml:space="default">Economic</w:t>
             </w:r>
           </w:p>
         </w:tc>
@@ -2429,7 +2429,7 @@
                 <w:rFonts w:ascii="Calibri" w:hAnsi="Calibri"/>
                 <w:sz w:val="20"/>
               </w:rPr>
-              <w:t xml:space="default">0.90</w:t>
+              <w:t xml:space="default">0.95</w:t>
             </w:r>
           </w:p>
         </w:tc>
@@ -2480,7 +2480,7 @@
                 <w:rFonts w:ascii="Calibri" w:hAnsi="Calibri"/>
                 <w:sz w:val="20"/>
               </w:rPr>
-              <w:t xml:space="default">Education</w:t>
+              <w:t xml:space="default">Economic</w:t>
             </w:r>
           </w:p>
         </w:tc>
@@ -2526,7 +2526,7 @@
                 <w:rFonts w:ascii="Calibri" w:hAnsi="Calibri"/>
                 <w:sz w:val="20"/>
               </w:rPr>
-              <w:t xml:space="default">0.89</w:t>
+              <w:t xml:space="default">0.91</w:t>
             </w:r>
           </w:p>
         </w:tc>
@@ -2577,7 +2577,7 @@
                 <w:rFonts w:ascii="Calibri" w:hAnsi="Calibri"/>
                 <w:sz w:val="20"/>
               </w:rPr>
-              <w:t xml:space="default">Education</w:t>
+              <w:t xml:space="default">Economic</w:t>
             </w:r>
           </w:p>
         </w:tc>
@@ -2623,7 +2623,7 @@
                 <w:rFonts w:ascii="Calibri" w:hAnsi="Calibri"/>
                 <w:sz w:val="20"/>
               </w:rPr>
-              <w:t xml:space="default">0.89</w:t>
+              <w:t xml:space="default">0.91</w:t>
             </w:r>
           </w:p>
         </w:tc>
@@ -2674,7 +2674,7 @@
                 <w:rFonts w:ascii="Calibri" w:hAnsi="Calibri"/>
                 <w:sz w:val="20"/>
               </w:rPr>
-              <w:t xml:space="default">Education</w:t>
+              <w:t xml:space="default">Economic</w:t>
             </w:r>
           </w:p>
         </w:tc>
@@ -2720,7 +2720,7 @@
                 <w:rFonts w:ascii="Calibri" w:hAnsi="Calibri"/>
                 <w:sz w:val="20"/>
               </w:rPr>
-              <w:t xml:space="default">0.88</w:t>
+              <w:t xml:space="default">0.91</w:t>
             </w:r>
           </w:p>
         </w:tc>
@@ -2771,7 +2771,7 @@
                 <w:rFonts w:ascii="Calibri" w:hAnsi="Calibri"/>
                 <w:sz w:val="20"/>
               </w:rPr>
-              <w:t xml:space="default">Healthcare</w:t>
+              <w:t xml:space="default">Education</w:t>
             </w:r>
           </w:p>
         </w:tc>
@@ -2817,7 +2817,7 @@
                 <w:rFonts w:ascii="Calibri" w:hAnsi="Calibri"/>
                 <w:sz w:val="20"/>
               </w:rPr>
-              <w:t xml:space="default">0.81</w:t>
+              <w:t xml:space="default">0.85</w:t>
             </w:r>
           </w:p>
         </w:tc>
@@ -2868,7 +2868,7 @@
                 <w:rFonts w:ascii="Calibri" w:hAnsi="Calibri"/>
                 <w:sz w:val="20"/>
               </w:rPr>
-              <w:t xml:space="default">Healthcare</w:t>
+              <w:t xml:space="default">Education</w:t>
             </w:r>
           </w:p>
         </w:tc>
@@ -2914,7 +2914,7 @@
                 <w:rFonts w:ascii="Calibri" w:hAnsi="Calibri"/>
                 <w:sz w:val="20"/>
               </w:rPr>
-              <w:t xml:space="default">0.81</w:t>
+              <w:t xml:space="default">0.85</w:t>
             </w:r>
           </w:p>
         </w:tc>
@@ -2965,7 +2965,7 @@
                 <w:rFonts w:ascii="Calibri" w:hAnsi="Calibri"/>
                 <w:sz w:val="20"/>
               </w:rPr>
-              <w:t xml:space="default">Healthcare</w:t>
+              <w:t xml:space="default">Education</w:t>
             </w:r>
           </w:p>
         </w:tc>
@@ -3011,7 +3011,7 @@
                 <w:rFonts w:ascii="Calibri" w:hAnsi="Calibri"/>
                 <w:sz w:val="20"/>
               </w:rPr>
-              <w:t xml:space="default">0.82</w:t>
+              <w:t xml:space="default">0.85</w:t>
             </w:r>
           </w:p>
         </w:tc>
@@ -3062,7 +3062,7 @@
                 <w:rFonts w:ascii="Calibri" w:hAnsi="Calibri"/>
                 <w:sz w:val="20"/>
               </w:rPr>
-              <w:t xml:space="default">Healthcare</w:t>
+              <w:t xml:space="default">Education</w:t>
             </w:r>
           </w:p>
         </w:tc>
@@ -3108,7 +3108,7 @@
                 <w:rFonts w:ascii="Calibri" w:hAnsi="Calibri"/>
                 <w:sz w:val="20"/>
               </w:rPr>
-              <w:t xml:space="default">0.87</w:t>
+              <w:t xml:space="default">0.90</w:t>
             </w:r>
           </w:p>
         </w:tc>
@@ -3159,7 +3159,7 @@
                 <w:rFonts w:ascii="Calibri" w:hAnsi="Calibri"/>
                 <w:sz w:val="20"/>
               </w:rPr>
-              <w:t xml:space="default">Healthcare</w:t>
+              <w:t xml:space="default">Education</w:t>
             </w:r>
           </w:p>
         </w:tc>
@@ -3205,7 +3205,7 @@
                 <w:rFonts w:ascii="Calibri" w:hAnsi="Calibri"/>
                 <w:sz w:val="20"/>
               </w:rPr>
-              <w:t xml:space="default">0.87</w:t>
+              <w:t xml:space="default">0.90</w:t>
             </w:r>
           </w:p>
         </w:tc>
@@ -3256,7 +3256,7 @@
                 <w:rFonts w:ascii="Calibri" w:hAnsi="Calibri"/>
                 <w:sz w:val="20"/>
               </w:rPr>
-              <w:t xml:space="default">Healthcare</w:t>
+              <w:t xml:space="default">Education</w:t>
             </w:r>
           </w:p>
         </w:tc>
@@ -3302,7 +3302,7 @@
                 <w:rFonts w:ascii="Calibri" w:hAnsi="Calibri"/>
                 <w:sz w:val="20"/>
               </w:rPr>
-              <w:t xml:space="default">0.87</w:t>
+              <w:t xml:space="default">0.90</w:t>
             </w:r>
           </w:p>
         </w:tc>
@@ -3353,7 +3353,7 @@
                 <w:rFonts w:ascii="Calibri" w:hAnsi="Calibri"/>
                 <w:sz w:val="20"/>
               </w:rPr>
-              <w:t xml:space="default">Healthcare</w:t>
+              <w:t xml:space="default">Education</w:t>
             </w:r>
           </w:p>
         </w:tc>
@@ -3399,7 +3399,7 @@
                 <w:rFonts w:ascii="Calibri" w:hAnsi="Calibri"/>
                 <w:sz w:val="20"/>
               </w:rPr>
-              <w:t xml:space="default">0.87</w:t>
+              <w:t xml:space="default">0.89</w:t>
             </w:r>
           </w:p>
         </w:tc>
@@ -3450,7 +3450,7 @@
                 <w:rFonts w:ascii="Calibri" w:hAnsi="Calibri"/>
                 <w:sz w:val="20"/>
               </w:rPr>
-              <w:t xml:space="default">Healthcare</w:t>
+              <w:t xml:space="default">Education</w:t>
             </w:r>
           </w:p>
         </w:tc>
@@ -3496,7 +3496,7 @@
                 <w:rFonts w:ascii="Calibri" w:hAnsi="Calibri"/>
                 <w:sz w:val="20"/>
               </w:rPr>
-              <w:t xml:space="default">0.87</w:t>
+              <w:t xml:space="default">0.89</w:t>
             </w:r>
           </w:p>
         </w:tc>
@@ -3547,7 +3547,7 @@
                 <w:rFonts w:ascii="Calibri" w:hAnsi="Calibri"/>
                 <w:sz w:val="20"/>
               </w:rPr>
-              <w:t xml:space="default">Healthcare</w:t>
+              <w:t xml:space="default">Education</w:t>
             </w:r>
           </w:p>
         </w:tc>
@@ -3593,7 +3593,7 @@
                 <w:rFonts w:ascii="Calibri" w:hAnsi="Calibri"/>
                 <w:sz w:val="20"/>
               </w:rPr>
-              <w:t xml:space="default">0.87</w:t>
+              <w:t xml:space="default">0.88</w:t>
             </w:r>
           </w:p>
         </w:tc>
@@ -3644,7 +3644,7 @@
                 <w:rFonts w:ascii="Calibri" w:hAnsi="Calibri"/>
                 <w:sz w:val="20"/>
               </w:rPr>
-              <w:t xml:space="default">Hobby &amp; Sports</w:t>
+              <w:t xml:space="default">Foundations</w:t>
             </w:r>
           </w:p>
         </w:tc>
@@ -3690,7 +3690,7 @@
                 <w:rFonts w:ascii="Calibri" w:hAnsi="Calibri"/>
                 <w:sz w:val="20"/>
               </w:rPr>
-              <w:t xml:space="default">0.92</w:t>
+              <w:t xml:space="default">0.82</w:t>
             </w:r>
           </w:p>
         </w:tc>
@@ -3741,7 +3741,7 @@
                 <w:rFonts w:ascii="Calibri" w:hAnsi="Calibri"/>
                 <w:sz w:val="20"/>
               </w:rPr>
-              <w:t xml:space="default">Hobby &amp; Sports</w:t>
+              <w:t xml:space="default">Foundations</w:t>
             </w:r>
           </w:p>
         </w:tc>
@@ -3787,7 +3787,7 @@
                 <w:rFonts w:ascii="Calibri" w:hAnsi="Calibri"/>
                 <w:sz w:val="20"/>
               </w:rPr>
-              <w:t xml:space="default">0.92</w:t>
+              <w:t xml:space="default">0.82</w:t>
             </w:r>
           </w:p>
         </w:tc>
@@ -3838,7 +3838,7 @@
                 <w:rFonts w:ascii="Calibri" w:hAnsi="Calibri"/>
                 <w:sz w:val="20"/>
               </w:rPr>
-              <w:t xml:space="default">Hobby &amp; Sports</w:t>
+              <w:t xml:space="default">Foundations</w:t>
             </w:r>
           </w:p>
         </w:tc>
@@ -3884,7 +3884,7 @@
                 <w:rFonts w:ascii="Calibri" w:hAnsi="Calibri"/>
                 <w:sz w:val="20"/>
               </w:rPr>
-              <w:t xml:space="default">0.92</w:t>
+              <w:t xml:space="default">0.81</w:t>
             </w:r>
           </w:p>
         </w:tc>
@@ -3935,7 +3935,7 @@
                 <w:rFonts w:ascii="Calibri" w:hAnsi="Calibri"/>
                 <w:sz w:val="20"/>
               </w:rPr>
-              <w:t xml:space="default">Hobby &amp; Sports</w:t>
+              <w:t xml:space="default">Foundations</w:t>
             </w:r>
           </w:p>
         </w:tc>
@@ -3981,7 +3981,7 @@
                 <w:rFonts w:ascii="Calibri" w:hAnsi="Calibri"/>
                 <w:sz w:val="20"/>
               </w:rPr>
-              <w:t xml:space="default">0.92</w:t>
+              <w:t xml:space="default">0.84</w:t>
             </w:r>
           </w:p>
         </w:tc>
@@ -4032,7 +4032,7 @@
                 <w:rFonts w:ascii="Calibri" w:hAnsi="Calibri"/>
                 <w:sz w:val="20"/>
               </w:rPr>
-              <w:t xml:space="default">Hobby &amp; Sports</w:t>
+              <w:t xml:space="default">Foundations</w:t>
             </w:r>
           </w:p>
         </w:tc>
@@ -4078,7 +4078,7 @@
                 <w:rFonts w:ascii="Calibri" w:hAnsi="Calibri"/>
                 <w:sz w:val="20"/>
               </w:rPr>
-              <w:t xml:space="default">0.92</w:t>
+              <w:t xml:space="default">0.84</w:t>
             </w:r>
           </w:p>
         </w:tc>
@@ -4129,7 +4129,7 @@
                 <w:rFonts w:ascii="Calibri" w:hAnsi="Calibri"/>
                 <w:sz w:val="20"/>
               </w:rPr>
-              <w:t xml:space="default">Hobby &amp; Sports</w:t>
+              <w:t xml:space="default">Foundations</w:t>
             </w:r>
           </w:p>
         </w:tc>
@@ -4175,7 +4175,7 @@
                 <w:rFonts w:ascii="Calibri" w:hAnsi="Calibri"/>
                 <w:sz w:val="20"/>
               </w:rPr>
-              <w:t xml:space="default">0.92</w:t>
+              <w:t xml:space="default">0.84</w:t>
             </w:r>
           </w:p>
         </w:tc>
@@ -4226,7 +4226,7 @@
                 <w:rFonts w:ascii="Calibri" w:hAnsi="Calibri"/>
                 <w:sz w:val="20"/>
               </w:rPr>
-              <w:t xml:space="default">Hobby &amp; Sports</w:t>
+              <w:t xml:space="default">Foundations</w:t>
             </w:r>
           </w:p>
         </w:tc>
@@ -4272,7 +4272,7 @@
                 <w:rFonts w:ascii="Calibri" w:hAnsi="Calibri"/>
                 <w:sz w:val="20"/>
               </w:rPr>
-              <w:t xml:space="default">0.93</w:t>
+              <w:t xml:space="default">0.83</w:t>
             </w:r>
           </w:p>
         </w:tc>
@@ -4323,7 +4323,7 @@
                 <w:rFonts w:ascii="Calibri" w:hAnsi="Calibri"/>
                 <w:sz w:val="20"/>
               </w:rPr>
-              <w:t xml:space="default">Hobby &amp; Sports</w:t>
+              <w:t xml:space="default">Foundations</w:t>
             </w:r>
           </w:p>
         </w:tc>
@@ -4369,7 +4369,7 @@
                 <w:rFonts w:ascii="Calibri" w:hAnsi="Calibri"/>
                 <w:sz w:val="20"/>
               </w:rPr>
-              <w:t xml:space="default">0.93</w:t>
+              <w:t xml:space="default">0.83</w:t>
             </w:r>
           </w:p>
         </w:tc>
@@ -4420,7 +4420,7 @@
                 <w:rFonts w:ascii="Calibri" w:hAnsi="Calibri"/>
                 <w:sz w:val="20"/>
               </w:rPr>
-              <w:t xml:space="default">Hobby &amp; Sports</w:t>
+              <w:t xml:space="default">Foundations</w:t>
             </w:r>
           </w:p>
         </w:tc>
@@ -4466,7 +4466,7 @@
                 <w:rFonts w:ascii="Calibri" w:hAnsi="Calibri"/>
                 <w:sz w:val="20"/>
               </w:rPr>
-              <w:t xml:space="default">0.94</w:t>
+              <w:t xml:space="default">0.83</w:t>
             </w:r>
           </w:p>
         </w:tc>
@@ -4517,7 +4517,7 @@
                 <w:rFonts w:ascii="Calibri" w:hAnsi="Calibri"/>
                 <w:sz w:val="20"/>
               </w:rPr>
-              <w:t xml:space="default">Housing</w:t>
+              <w:t xml:space="default">Healthcare</w:t>
             </w:r>
           </w:p>
         </w:tc>
@@ -4563,7 +4563,7 @@
                 <w:rFonts w:ascii="Calibri" w:hAnsi="Calibri"/>
                 <w:sz w:val="20"/>
               </w:rPr>
-              <w:t xml:space="default">0.89</w:t>
+              <w:t xml:space="default">0.81</w:t>
             </w:r>
           </w:p>
         </w:tc>
@@ -4614,7 +4614,7 @@
                 <w:rFonts w:ascii="Calibri" w:hAnsi="Calibri"/>
                 <w:sz w:val="20"/>
               </w:rPr>
-              <w:t xml:space="default">Housing</w:t>
+              <w:t xml:space="default">Healthcare</w:t>
             </w:r>
           </w:p>
         </w:tc>
@@ -4660,7 +4660,7 @@
                 <w:rFonts w:ascii="Calibri" w:hAnsi="Calibri"/>
                 <w:sz w:val="20"/>
               </w:rPr>
-              <w:t xml:space="default">0.89</w:t>
+              <w:t xml:space="default">0.81</w:t>
             </w:r>
           </w:p>
         </w:tc>
@@ -4711,7 +4711,7 @@
                 <w:rFonts w:ascii="Calibri" w:hAnsi="Calibri"/>
                 <w:sz w:val="20"/>
               </w:rPr>
-              <w:t xml:space="default">Housing</w:t>
+              <w:t xml:space="default">Healthcare</w:t>
             </w:r>
           </w:p>
         </w:tc>
@@ -4757,7 +4757,7 @@
                 <w:rFonts w:ascii="Calibri" w:hAnsi="Calibri"/>
                 <w:sz w:val="20"/>
               </w:rPr>
-              <w:t xml:space="default">0.89</w:t>
+              <w:t xml:space="default">0.82</w:t>
             </w:r>
           </w:p>
         </w:tc>
@@ -4808,7 +4808,7 @@
                 <w:rFonts w:ascii="Calibri" w:hAnsi="Calibri"/>
                 <w:sz w:val="20"/>
               </w:rPr>
-              <w:t xml:space="default">Housing</w:t>
+              <w:t xml:space="default">Healthcare</w:t>
             </w:r>
           </w:p>
         </w:tc>
@@ -4854,7 +4854,7 @@
                 <w:rFonts w:ascii="Calibri" w:hAnsi="Calibri"/>
                 <w:sz w:val="20"/>
               </w:rPr>
-              <w:t xml:space="default">0.88</w:t>
+              <w:t xml:space="default">0.87</w:t>
             </w:r>
           </w:p>
         </w:tc>
@@ -4905,7 +4905,7 @@
                 <w:rFonts w:ascii="Calibri" w:hAnsi="Calibri"/>
                 <w:sz w:val="20"/>
               </w:rPr>
-              <w:t xml:space="default">Housing</w:t>
+              <w:t xml:space="default">Healthcare</w:t>
             </w:r>
           </w:p>
         </w:tc>
@@ -4951,7 +4951,7 @@
                 <w:rFonts w:ascii="Calibri" w:hAnsi="Calibri"/>
                 <w:sz w:val="20"/>
               </w:rPr>
-              <w:t xml:space="default">0.88</w:t>
+              <w:t xml:space="default">0.87</w:t>
             </w:r>
           </w:p>
         </w:tc>
@@ -5002,7 +5002,7 @@
                 <w:rFonts w:ascii="Calibri" w:hAnsi="Calibri"/>
                 <w:sz w:val="20"/>
               </w:rPr>
-              <w:t xml:space="default">Housing</w:t>
+              <w:t xml:space="default">Healthcare</w:t>
             </w:r>
           </w:p>
         </w:tc>
@@ -5048,7 +5048,7 @@
                 <w:rFonts w:ascii="Calibri" w:hAnsi="Calibri"/>
                 <w:sz w:val="20"/>
               </w:rPr>
-              <w:t xml:space="default">0.89</w:t>
+              <w:t xml:space="default">0.87</w:t>
             </w:r>
           </w:p>
         </w:tc>
@@ -5099,7 +5099,7 @@
                 <w:rFonts w:ascii="Calibri" w:hAnsi="Calibri"/>
                 <w:sz w:val="20"/>
               </w:rPr>
-              <w:t xml:space="default">Housing</w:t>
+              <w:t xml:space="default">Healthcare</w:t>
             </w:r>
           </w:p>
         </w:tc>
@@ -5145,7 +5145,7 @@
                 <w:rFonts w:ascii="Calibri" w:hAnsi="Calibri"/>
                 <w:sz w:val="20"/>
               </w:rPr>
-              <w:t xml:space="default">0.86</w:t>
+              <w:t xml:space="default">0.87</w:t>
             </w:r>
           </w:p>
         </w:tc>
@@ -5196,7 +5196,7 @@
                 <w:rFonts w:ascii="Calibri" w:hAnsi="Calibri"/>
                 <w:sz w:val="20"/>
               </w:rPr>
-              <w:t xml:space="default">Housing</w:t>
+              <w:t xml:space="default">Healthcare</w:t>
             </w:r>
           </w:p>
         </w:tc>
@@ -5242,7 +5242,7 @@
                 <w:rFonts w:ascii="Calibri" w:hAnsi="Calibri"/>
                 <w:sz w:val="20"/>
               </w:rPr>
-              <w:t xml:space="default">0.86</w:t>
+              <w:t xml:space="default">0.87</w:t>
             </w:r>
           </w:p>
         </w:tc>
@@ -5293,7 +5293,7 @@
                 <w:rFonts w:ascii="Calibri" w:hAnsi="Calibri"/>
                 <w:sz w:val="20"/>
               </w:rPr>
-              <w:t xml:space="default">Housing</w:t>
+              <w:t xml:space="default">Healthcare</w:t>
             </w:r>
           </w:p>
         </w:tc>
@@ -5390,7 +5390,7 @@
                 <w:rFonts w:ascii="Calibri" w:hAnsi="Calibri"/>
                 <w:sz w:val="20"/>
               </w:rPr>
-              <w:t xml:space="default">Professional</w:t>
+              <w:t xml:space="default">Hobby &amp; Sports</w:t>
             </w:r>
           </w:p>
         </w:tc>
@@ -5436,7 +5436,7 @@
                 <w:rFonts w:ascii="Calibri" w:hAnsi="Calibri"/>
                 <w:sz w:val="20"/>
               </w:rPr>
-              <w:t xml:space="default">0.86</w:t>
+              <w:t xml:space="default">0.92</w:t>
             </w:r>
           </w:p>
         </w:tc>
@@ -5487,7 +5487,7 @@
                 <w:rFonts w:ascii="Calibri" w:hAnsi="Calibri"/>
                 <w:sz w:val="20"/>
               </w:rPr>
-              <w:t xml:space="default">Professional</w:t>
+              <w:t xml:space="default">Hobby &amp; Sports</w:t>
             </w:r>
           </w:p>
         </w:tc>
@@ -5533,7 +5533,7 @@
                 <w:rFonts w:ascii="Calibri" w:hAnsi="Calibri"/>
                 <w:sz w:val="20"/>
               </w:rPr>
-              <w:t xml:space="default">0.86</w:t>
+              <w:t xml:space="default">0.92</w:t>
             </w:r>
           </w:p>
         </w:tc>
@@ -5584,7 +5584,7 @@
                 <w:rFonts w:ascii="Calibri" w:hAnsi="Calibri"/>
                 <w:sz w:val="20"/>
               </w:rPr>
-              <w:t xml:space="default">Professional</w:t>
+              <w:t xml:space="default">Hobby &amp; Sports</w:t>
             </w:r>
           </w:p>
         </w:tc>
@@ -5630,7 +5630,7 @@
                 <w:rFonts w:ascii="Calibri" w:hAnsi="Calibri"/>
                 <w:sz w:val="20"/>
               </w:rPr>
-              <w:t xml:space="default">0.87</w:t>
+              <w:t xml:space="default">0.92</w:t>
             </w:r>
           </w:p>
         </w:tc>
@@ -5681,7 +5681,7 @@
                 <w:rFonts w:ascii="Calibri" w:hAnsi="Calibri"/>
                 <w:sz w:val="20"/>
               </w:rPr>
-              <w:t xml:space="default">Professional</w:t>
+              <w:t xml:space="default">Hobby &amp; Sports</w:t>
             </w:r>
           </w:p>
         </w:tc>
@@ -5727,7 +5727,7 @@
                 <w:rFonts w:ascii="Calibri" w:hAnsi="Calibri"/>
                 <w:sz w:val="20"/>
               </w:rPr>
-              <w:t xml:space="default">0.83</w:t>
+              <w:t xml:space="default">0.92</w:t>
             </w:r>
           </w:p>
         </w:tc>
@@ -5778,7 +5778,7 @@
                 <w:rFonts w:ascii="Calibri" w:hAnsi="Calibri"/>
                 <w:sz w:val="20"/>
               </w:rPr>
-              <w:t xml:space="default">Professional</w:t>
+              <w:t xml:space="default">Hobby &amp; Sports</w:t>
             </w:r>
           </w:p>
         </w:tc>
@@ -5824,7 +5824,7 @@
                 <w:rFonts w:ascii="Calibri" w:hAnsi="Calibri"/>
                 <w:sz w:val="20"/>
               </w:rPr>
-              <w:t xml:space="default">0.83</w:t>
+              <w:t xml:space="default">0.92</w:t>
             </w:r>
           </w:p>
         </w:tc>
@@ -5875,7 +5875,7 @@
                 <w:rFonts w:ascii="Calibri" w:hAnsi="Calibri"/>
                 <w:sz w:val="20"/>
               </w:rPr>
-              <w:t xml:space="default">Professional</w:t>
+              <w:t xml:space="default">Hobby &amp; Sports</w:t>
             </w:r>
           </w:p>
         </w:tc>
@@ -5921,7 +5921,7 @@
                 <w:rFonts w:ascii="Calibri" w:hAnsi="Calibri"/>
                 <w:sz w:val="20"/>
               </w:rPr>
-              <w:t xml:space="default">0.83</w:t>
+              <w:t xml:space="default">0.92</w:t>
             </w:r>
           </w:p>
         </w:tc>
@@ -5972,7 +5972,7 @@
                 <w:rFonts w:ascii="Calibri" w:hAnsi="Calibri"/>
                 <w:sz w:val="20"/>
               </w:rPr>
-              <w:t xml:space="default">Professional</w:t>
+              <w:t xml:space="default">Hobby &amp; Sports</w:t>
             </w:r>
           </w:p>
         </w:tc>
@@ -6018,7 +6018,7 @@
                 <w:rFonts w:ascii="Calibri" w:hAnsi="Calibri"/>
                 <w:sz w:val="20"/>
               </w:rPr>
-              <w:t xml:space="default">0.85</w:t>
+              <w:t xml:space="default">0.93</w:t>
             </w:r>
           </w:p>
         </w:tc>
@@ -6069,7 +6069,7 @@
                 <w:rFonts w:ascii="Calibri" w:hAnsi="Calibri"/>
                 <w:sz w:val="20"/>
               </w:rPr>
-              <w:t xml:space="default">Professional</w:t>
+              <w:t xml:space="default">Hobby &amp; Sports</w:t>
             </w:r>
           </w:p>
         </w:tc>
@@ -6115,7 +6115,7 @@
                 <w:rFonts w:ascii="Calibri" w:hAnsi="Calibri"/>
                 <w:sz w:val="20"/>
               </w:rPr>
-              <w:t xml:space="default">0.85</w:t>
+              <w:t xml:space="default">0.93</w:t>
             </w:r>
           </w:p>
         </w:tc>
@@ -6166,7 +6166,7 @@
                 <w:rFonts w:ascii="Calibri" w:hAnsi="Calibri"/>
                 <w:sz w:val="20"/>
               </w:rPr>
-              <w:t xml:space="default">Professional</w:t>
+              <w:t xml:space="default">Hobby &amp; Sports</w:t>
             </w:r>
           </w:p>
         </w:tc>
@@ -6212,7 +6212,7 @@
                 <w:rFonts w:ascii="Calibri" w:hAnsi="Calibri"/>
                 <w:sz w:val="20"/>
               </w:rPr>
-              <w:t xml:space="default">0.85</w:t>
+              <w:t xml:space="default">0.94</w:t>
             </w:r>
           </w:p>
         </w:tc>
@@ -6263,7 +6263,7 @@
                 <w:rFonts w:ascii="Calibri" w:hAnsi="Calibri"/>
                 <w:sz w:val="20"/>
               </w:rPr>
-              <w:t xml:space="default">Religious</w:t>
+              <w:t xml:space="default">Housing</w:t>
             </w:r>
           </w:p>
         </w:tc>
@@ -6360,7 +6360,7 @@
                 <w:rFonts w:ascii="Calibri" w:hAnsi="Calibri"/>
                 <w:sz w:val="20"/>
               </w:rPr>
-              <w:t xml:space="default">Religious</w:t>
+              <w:t xml:space="default">Housing</w:t>
             </w:r>
           </w:p>
         </w:tc>
@@ -6457,7 +6457,7 @@
                 <w:rFonts w:ascii="Calibri" w:hAnsi="Calibri"/>
                 <w:sz w:val="20"/>
               </w:rPr>
-              <w:t xml:space="default">Religious</w:t>
+              <w:t xml:space="default">Housing</w:t>
             </w:r>
           </w:p>
         </w:tc>
@@ -6554,7 +6554,7 @@
                 <w:rFonts w:ascii="Calibri" w:hAnsi="Calibri"/>
                 <w:sz w:val="20"/>
               </w:rPr>
-              <w:t xml:space="default">Religious</w:t>
+              <w:t xml:space="default">Housing</w:t>
             </w:r>
           </w:p>
         </w:tc>
@@ -6600,7 +6600,7 @@
                 <w:rFonts w:ascii="Calibri" w:hAnsi="Calibri"/>
                 <w:sz w:val="20"/>
               </w:rPr>
-              <w:t xml:space="default">0.89</w:t>
+              <w:t xml:space="default">0.88</w:t>
             </w:r>
           </w:p>
         </w:tc>
@@ -6651,7 +6651,7 @@
                 <w:rFonts w:ascii="Calibri" w:hAnsi="Calibri"/>
                 <w:sz w:val="20"/>
               </w:rPr>
-              <w:t xml:space="default">Religious</w:t>
+              <w:t xml:space="default">Housing</w:t>
             </w:r>
           </w:p>
         </w:tc>
@@ -6697,7 +6697,7 @@
                 <w:rFonts w:ascii="Calibri" w:hAnsi="Calibri"/>
                 <w:sz w:val="20"/>
               </w:rPr>
-              <w:t xml:space="default">0.89</w:t>
+              <w:t xml:space="default">0.88</w:t>
             </w:r>
           </w:p>
         </w:tc>
@@ -6748,7 +6748,7 @@
                 <w:rFonts w:ascii="Calibri" w:hAnsi="Calibri"/>
                 <w:sz w:val="20"/>
               </w:rPr>
-              <w:t xml:space="default">Religious</w:t>
+              <w:t xml:space="default">Housing</w:t>
             </w:r>
           </w:p>
         </w:tc>
@@ -6845,7 +6845,7 @@
                 <w:rFonts w:ascii="Calibri" w:hAnsi="Calibri"/>
                 <w:sz w:val="20"/>
               </w:rPr>
-              <w:t xml:space="default">Religious</w:t>
+              <w:t xml:space="default">Housing</w:t>
             </w:r>
           </w:p>
         </w:tc>
@@ -6891,7 +6891,7 @@
                 <w:rFonts w:ascii="Calibri" w:hAnsi="Calibri"/>
                 <w:sz w:val="20"/>
               </w:rPr>
-              <w:t xml:space="default">0.89</w:t>
+              <w:t xml:space="default">0.86</w:t>
             </w:r>
           </w:p>
         </w:tc>
@@ -6942,7 +6942,7 @@
                 <w:rFonts w:ascii="Calibri" w:hAnsi="Calibri"/>
                 <w:sz w:val="20"/>
               </w:rPr>
-              <w:t xml:space="default">Religious</w:t>
+              <w:t xml:space="default">Housing</w:t>
             </w:r>
           </w:p>
         </w:tc>
@@ -6988,7 +6988,7 @@
                 <w:rFonts w:ascii="Calibri" w:hAnsi="Calibri"/>
                 <w:sz w:val="20"/>
               </w:rPr>
-              <w:t xml:space="default">0.89</w:t>
+              <w:t xml:space="default">0.86</w:t>
             </w:r>
           </w:p>
         </w:tc>
@@ -7039,7 +7039,7 @@
                 <w:rFonts w:ascii="Calibri" w:hAnsi="Calibri"/>
                 <w:sz w:val="20"/>
               </w:rPr>
-              <w:t xml:space="default">Religious</w:t>
+              <w:t xml:space="default">Housing</w:t>
             </w:r>
           </w:p>
         </w:tc>
@@ -7085,7 +7085,7 @@
                 <w:rFonts w:ascii="Calibri" w:hAnsi="Calibri"/>
                 <w:sz w:val="20"/>
               </w:rPr>
-              <w:t xml:space="default">0.89</w:t>
+              <w:t xml:space="default">0.87</w:t>
             </w:r>
           </w:p>
         </w:tc>
@@ -7136,7 +7136,7 @@
                 <w:rFonts w:ascii="Calibri" w:hAnsi="Calibri"/>
                 <w:sz w:val="20"/>
               </w:rPr>
-              <w:t xml:space="default">Research &amp; Think Tank</w:t>
+              <w:t xml:space="default">Political</w:t>
             </w:r>
           </w:p>
         </w:tc>
@@ -7182,7 +7182,7 @@
                 <w:rFonts w:ascii="Calibri" w:hAnsi="Calibri"/>
                 <w:sz w:val="20"/>
               </w:rPr>
-              <w:t xml:space="default">0.79</w:t>
+              <w:t xml:space="default">0.87</w:t>
             </w:r>
           </w:p>
         </w:tc>
@@ -7233,7 +7233,7 @@
                 <w:rFonts w:ascii="Calibri" w:hAnsi="Calibri"/>
                 <w:sz w:val="20"/>
               </w:rPr>
-              <w:t xml:space="default">Research &amp; Think Tank</w:t>
+              <w:t xml:space="default">Political</w:t>
             </w:r>
           </w:p>
         </w:tc>
@@ -7279,7 +7279,7 @@
                 <w:rFonts w:ascii="Calibri" w:hAnsi="Calibri"/>
                 <w:sz w:val="20"/>
               </w:rPr>
-              <w:t xml:space="default">0.79</w:t>
+              <w:t xml:space="default">0.87</w:t>
             </w:r>
           </w:p>
         </w:tc>
@@ -7330,7 +7330,7 @@
                 <w:rFonts w:ascii="Calibri" w:hAnsi="Calibri"/>
                 <w:sz w:val="20"/>
               </w:rPr>
-              <w:t xml:space="default">Research &amp; Think Tank</w:t>
+              <w:t xml:space="default">Political</w:t>
             </w:r>
           </w:p>
         </w:tc>
@@ -7376,7 +7376,7 @@
                 <w:rFonts w:ascii="Calibri" w:hAnsi="Calibri"/>
                 <w:sz w:val="20"/>
               </w:rPr>
-              <w:t xml:space="default">0.82</w:t>
+              <w:t xml:space="default">0.88</w:t>
             </w:r>
           </w:p>
         </w:tc>
@@ -7427,7 +7427,7 @@
                 <w:rFonts w:ascii="Calibri" w:hAnsi="Calibri"/>
                 <w:sz w:val="20"/>
               </w:rPr>
-              <w:t xml:space="default">Research &amp; Think Tank</w:t>
+              <w:t xml:space="default">Political</w:t>
             </w:r>
           </w:p>
         </w:tc>
@@ -7473,7 +7473,7 @@
                 <w:rFonts w:ascii="Calibri" w:hAnsi="Calibri"/>
                 <w:sz w:val="20"/>
               </w:rPr>
-              <w:t xml:space="default">0.87</w:t>
+              <w:t xml:space="default">0.83</w:t>
             </w:r>
           </w:p>
         </w:tc>
@@ -7524,7 +7524,7 @@
                 <w:rFonts w:ascii="Calibri" w:hAnsi="Calibri"/>
                 <w:sz w:val="20"/>
               </w:rPr>
-              <w:t xml:space="default">Research &amp; Think Tank</w:t>
+              <w:t xml:space="default">Political</w:t>
             </w:r>
           </w:p>
         </w:tc>
@@ -7570,7 +7570,7 @@
                 <w:rFonts w:ascii="Calibri" w:hAnsi="Calibri"/>
                 <w:sz w:val="20"/>
               </w:rPr>
-              <w:t xml:space="default">0.87</w:t>
+              <w:t xml:space="default">0.83</w:t>
             </w:r>
           </w:p>
         </w:tc>
@@ -7621,7 +7621,7 @@
                 <w:rFonts w:ascii="Calibri" w:hAnsi="Calibri"/>
                 <w:sz w:val="20"/>
               </w:rPr>
-              <w:t xml:space="default">Research &amp; Think Tank</w:t>
+              <w:t xml:space="default">Political</w:t>
             </w:r>
           </w:p>
         </w:tc>
@@ -7667,7 +7667,7 @@
                 <w:rFonts w:ascii="Calibri" w:hAnsi="Calibri"/>
                 <w:sz w:val="20"/>
               </w:rPr>
-              <w:t xml:space="default">0.87</w:t>
+              <w:t xml:space="default">0.83</w:t>
             </w:r>
           </w:p>
         </w:tc>
@@ -7718,7 +7718,7 @@
                 <w:rFonts w:ascii="Calibri" w:hAnsi="Calibri"/>
                 <w:sz w:val="20"/>
               </w:rPr>
-              <w:t xml:space="default">Research &amp; Think Tank</w:t>
+              <w:t xml:space="default">Political</w:t>
             </w:r>
           </w:p>
         </w:tc>
@@ -7815,7 +7815,7 @@
                 <w:rFonts w:ascii="Calibri" w:hAnsi="Calibri"/>
                 <w:sz w:val="20"/>
               </w:rPr>
-              <w:t xml:space="default">Research &amp; Think Tank</w:t>
+              <w:t xml:space="default">Political</w:t>
             </w:r>
           </w:p>
         </w:tc>
@@ -7912,7 +7912,7 @@
                 <w:rFonts w:ascii="Calibri" w:hAnsi="Calibri"/>
                 <w:sz w:val="20"/>
               </w:rPr>
-              <w:t xml:space="default">Research &amp; Think Tank</w:t>
+              <w:t xml:space="default">Political</w:t>
             </w:r>
           </w:p>
         </w:tc>
@@ -8009,7 +8009,7 @@
                 <w:rFonts w:ascii="Calibri" w:hAnsi="Calibri"/>
                 <w:sz w:val="20"/>
               </w:rPr>
-              <w:t xml:space="default">Social &amp; Fraternal</w:t>
+              <w:t xml:space="default">Professional</w:t>
             </w:r>
           </w:p>
         </w:tc>
@@ -8055,7 +8055,7 @@
                 <w:rFonts w:ascii="Calibri" w:hAnsi="Calibri"/>
                 <w:sz w:val="20"/>
               </w:rPr>
-              <w:t xml:space="default">0.89</w:t>
+              <w:t xml:space="default">0.86</w:t>
             </w:r>
           </w:p>
         </w:tc>
@@ -8106,7 +8106,7 @@
                 <w:rFonts w:ascii="Calibri" w:hAnsi="Calibri"/>
                 <w:sz w:val="20"/>
               </w:rPr>
-              <w:t xml:space="default">Social &amp; Fraternal</w:t>
+              <w:t xml:space="default">Professional</w:t>
             </w:r>
           </w:p>
         </w:tc>
@@ -8152,7 +8152,7 @@
                 <w:rFonts w:ascii="Calibri" w:hAnsi="Calibri"/>
                 <w:sz w:val="20"/>
               </w:rPr>
-              <w:t xml:space="default">0.89</w:t>
+              <w:t xml:space="default">0.86</w:t>
             </w:r>
           </w:p>
         </w:tc>
@@ -8203,7 +8203,7 @@
                 <w:rFonts w:ascii="Calibri" w:hAnsi="Calibri"/>
                 <w:sz w:val="20"/>
               </w:rPr>
-              <w:t xml:space="default">Social &amp; Fraternal</w:t>
+              <w:t xml:space="default">Professional</w:t>
             </w:r>
           </w:p>
         </w:tc>
@@ -8249,7 +8249,7 @@
                 <w:rFonts w:ascii="Calibri" w:hAnsi="Calibri"/>
                 <w:sz w:val="20"/>
               </w:rPr>
-              <w:t xml:space="default">0.88</w:t>
+              <w:t xml:space="default">0.87</w:t>
             </w:r>
           </w:p>
         </w:tc>
@@ -8300,7 +8300,7 @@
                 <w:rFonts w:ascii="Calibri" w:hAnsi="Calibri"/>
                 <w:sz w:val="20"/>
               </w:rPr>
-              <w:t xml:space="default">Social &amp; Fraternal</w:t>
+              <w:t xml:space="default">Professional</w:t>
             </w:r>
           </w:p>
         </w:tc>
@@ -8346,7 +8346,7 @@
                 <w:rFonts w:ascii="Calibri" w:hAnsi="Calibri"/>
                 <w:sz w:val="20"/>
               </w:rPr>
-              <w:t xml:space="default">0.87</w:t>
+              <w:t xml:space="default">0.83</w:t>
             </w:r>
           </w:p>
         </w:tc>
@@ -8397,7 +8397,7 @@
                 <w:rFonts w:ascii="Calibri" w:hAnsi="Calibri"/>
                 <w:sz w:val="20"/>
               </w:rPr>
-              <w:t xml:space="default">Social &amp; Fraternal</w:t>
+              <w:t xml:space="default">Professional</w:t>
             </w:r>
           </w:p>
         </w:tc>
@@ -8443,7 +8443,7 @@
                 <w:rFonts w:ascii="Calibri" w:hAnsi="Calibri"/>
                 <w:sz w:val="20"/>
               </w:rPr>
-              <w:t xml:space="default">0.87</w:t>
+              <w:t xml:space="default">0.83</w:t>
             </w:r>
           </w:p>
         </w:tc>
@@ -8494,7 +8494,7 @@
                 <w:rFonts w:ascii="Calibri" w:hAnsi="Calibri"/>
                 <w:sz w:val="20"/>
               </w:rPr>
-              <w:t xml:space="default">Social &amp; Fraternal</w:t>
+              <w:t xml:space="default">Professional</w:t>
             </w:r>
           </w:p>
         </w:tc>
@@ -8540,7 +8540,7 @@
                 <w:rFonts w:ascii="Calibri" w:hAnsi="Calibri"/>
                 <w:sz w:val="20"/>
               </w:rPr>
-              <w:t xml:space="default">0.86</w:t>
+              <w:t xml:space="default">0.83</w:t>
             </w:r>
           </w:p>
         </w:tc>
@@ -8591,7 +8591,7 @@
                 <w:rFonts w:ascii="Calibri" w:hAnsi="Calibri"/>
                 <w:sz w:val="20"/>
               </w:rPr>
-              <w:t xml:space="default">Social &amp; Fraternal</w:t>
+              <w:t xml:space="default">Professional</w:t>
             </w:r>
           </w:p>
         </w:tc>
@@ -8637,7 +8637,7 @@
                 <w:rFonts w:ascii="Calibri" w:hAnsi="Calibri"/>
                 <w:sz w:val="20"/>
               </w:rPr>
-              <w:t xml:space="default">0.91</w:t>
+              <w:t xml:space="default">0.85</w:t>
             </w:r>
           </w:p>
         </w:tc>
@@ -8688,7 +8688,7 @@
                 <w:rFonts w:ascii="Calibri" w:hAnsi="Calibri"/>
                 <w:sz w:val="20"/>
               </w:rPr>
-              <w:t xml:space="default">Social &amp; Fraternal</w:t>
+              <w:t xml:space="default">Professional</w:t>
             </w:r>
           </w:p>
         </w:tc>
@@ -8734,7 +8734,7 @@
                 <w:rFonts w:ascii="Calibri" w:hAnsi="Calibri"/>
                 <w:sz w:val="20"/>
               </w:rPr>
-              <w:t xml:space="default">0.91</w:t>
+              <w:t xml:space="default">0.85</w:t>
             </w:r>
           </w:p>
         </w:tc>
@@ -8785,7 +8785,7 @@
                 <w:rFonts w:ascii="Calibri" w:hAnsi="Calibri"/>
                 <w:sz w:val="20"/>
               </w:rPr>
-              <w:t xml:space="default">Social &amp; Fraternal</w:t>
+              <w:t xml:space="default">Professional</w:t>
             </w:r>
           </w:p>
         </w:tc>
@@ -8831,7 +8831,7 @@
                 <w:rFonts w:ascii="Calibri" w:hAnsi="Calibri"/>
                 <w:sz w:val="20"/>
               </w:rPr>
-              <w:t xml:space="default">0.90</w:t>
+              <w:t xml:space="default">0.85</w:t>
             </w:r>
           </w:p>
         </w:tc>
@@ -8882,7 +8882,7 @@
                 <w:rFonts w:ascii="Calibri" w:hAnsi="Calibri"/>
                 <w:sz w:val="20"/>
               </w:rPr>
-              <w:t xml:space="default">Unions</w:t>
+              <w:t xml:space="default">Religious</w:t>
             </w:r>
           </w:p>
         </w:tc>
@@ -8928,7 +8928,7 @@
                 <w:rFonts w:ascii="Calibri" w:hAnsi="Calibri"/>
                 <w:sz w:val="20"/>
               </w:rPr>
-              <w:t xml:space="default">0.94</w:t>
+              <w:t xml:space="default">0.89</w:t>
             </w:r>
           </w:p>
         </w:tc>
@@ -8979,7 +8979,7 @@
                 <w:rFonts w:ascii="Calibri" w:hAnsi="Calibri"/>
                 <w:sz w:val="20"/>
               </w:rPr>
-              <w:t xml:space="default">Unions</w:t>
+              <w:t xml:space="default">Religious</w:t>
             </w:r>
           </w:p>
         </w:tc>
@@ -9025,7 +9025,7 @@
                 <w:rFonts w:ascii="Calibri" w:hAnsi="Calibri"/>
                 <w:sz w:val="20"/>
               </w:rPr>
-              <w:t xml:space="default">0.94</w:t>
+              <w:t xml:space="default">0.89</w:t>
             </w:r>
           </w:p>
         </w:tc>
@@ -9076,7 +9076,7 @@
                 <w:rFonts w:ascii="Calibri" w:hAnsi="Calibri"/>
                 <w:sz w:val="20"/>
               </w:rPr>
-              <w:t xml:space="default">Unions</w:t>
+              <w:t xml:space="default">Religious</w:t>
             </w:r>
           </w:p>
         </w:tc>
@@ -9122,7 +9122,7 @@
                 <w:rFonts w:ascii="Calibri" w:hAnsi="Calibri"/>
                 <w:sz w:val="20"/>
               </w:rPr>
-              <w:t xml:space="default">0.94</w:t>
+              <w:t xml:space="default">0.89</w:t>
             </w:r>
           </w:p>
         </w:tc>
@@ -9173,7 +9173,7 @@
                 <w:rFonts w:ascii="Calibri" w:hAnsi="Calibri"/>
                 <w:sz w:val="20"/>
               </w:rPr>
-              <w:t xml:space="default">Unions</w:t>
+              <w:t xml:space="default">Religious</w:t>
             </w:r>
           </w:p>
         </w:tc>
@@ -9219,7 +9219,7 @@
                 <w:rFonts w:ascii="Calibri" w:hAnsi="Calibri"/>
                 <w:sz w:val="20"/>
               </w:rPr>
-              <w:t xml:space="default">0.92</w:t>
+              <w:t xml:space="default">0.89</w:t>
             </w:r>
           </w:p>
         </w:tc>
@@ -9270,7 +9270,7 @@
                 <w:rFonts w:ascii="Calibri" w:hAnsi="Calibri"/>
                 <w:sz w:val="20"/>
               </w:rPr>
-              <w:t xml:space="default">Unions</w:t>
+              <w:t xml:space="default">Religious</w:t>
             </w:r>
           </w:p>
         </w:tc>
@@ -9316,7 +9316,7 @@
                 <w:rFonts w:ascii="Calibri" w:hAnsi="Calibri"/>
                 <w:sz w:val="20"/>
               </w:rPr>
-              <w:t xml:space="default">0.92</w:t>
+              <w:t xml:space="default">0.89</w:t>
             </w:r>
           </w:p>
         </w:tc>
@@ -9367,7 +9367,7 @@
                 <w:rFonts w:ascii="Calibri" w:hAnsi="Calibri"/>
                 <w:sz w:val="20"/>
               </w:rPr>
-              <w:t xml:space="default">Unions</w:t>
+              <w:t xml:space="default">Religious</w:t>
             </w:r>
           </w:p>
         </w:tc>
@@ -9413,7 +9413,7 @@
                 <w:rFonts w:ascii="Calibri" w:hAnsi="Calibri"/>
                 <w:sz w:val="20"/>
               </w:rPr>
-              <w:t xml:space="default">0.92</w:t>
+              <w:t xml:space="default">0.89</w:t>
             </w:r>
           </w:p>
         </w:tc>
@@ -9464,7 +9464,7 @@
                 <w:rFonts w:ascii="Calibri" w:hAnsi="Calibri"/>
                 <w:sz w:val="20"/>
               </w:rPr>
-              <w:t xml:space="default">Unions</w:t>
+              <w:t xml:space="default">Religious</w:t>
             </w:r>
           </w:p>
         </w:tc>
@@ -9510,7 +9510,7 @@
                 <w:rFonts w:ascii="Calibri" w:hAnsi="Calibri"/>
                 <w:sz w:val="20"/>
               </w:rPr>
-              <w:t xml:space="default">0.92</w:t>
+              <w:t xml:space="default">0.89</w:t>
             </w:r>
           </w:p>
         </w:tc>
@@ -9561,7 +9561,7 @@
                 <w:rFonts w:ascii="Calibri" w:hAnsi="Calibri"/>
                 <w:sz w:val="20"/>
               </w:rPr>
-              <w:t xml:space="default">Unions</w:t>
+              <w:t xml:space="default">Religious</w:t>
             </w:r>
           </w:p>
         </w:tc>
@@ -9607,7 +9607,7 @@
                 <w:rFonts w:ascii="Calibri" w:hAnsi="Calibri"/>
                 <w:sz w:val="20"/>
               </w:rPr>
-              <w:t xml:space="default">0.92</w:t>
+              <w:t xml:space="default">0.89</w:t>
             </w:r>
           </w:p>
         </w:tc>
@@ -9658,7 +9658,7 @@
                 <w:rFonts w:ascii="Calibri" w:hAnsi="Calibri"/>
                 <w:sz w:val="20"/>
               </w:rPr>
-              <w:t xml:space="default">Unions</w:t>
+              <w:t xml:space="default">Religious</w:t>
             </w:r>
           </w:p>
         </w:tc>
@@ -9704,7 +9704,7 @@
                 <w:rFonts w:ascii="Calibri" w:hAnsi="Calibri"/>
                 <w:sz w:val="20"/>
               </w:rPr>
-              <w:t xml:space="default">0.92</w:t>
+              <w:t xml:space="default">0.89</w:t>
             </w:r>
           </w:p>
         </w:tc>
@@ -9755,7 +9755,7 @@
                 <w:rFonts w:ascii="Calibri" w:hAnsi="Calibri"/>
                 <w:sz w:val="20"/>
               </w:rPr>
-              <w:t xml:space="default">Youth</w:t>
+              <w:t xml:space="default">Research &amp; Think Tank</w:t>
             </w:r>
           </w:p>
         </w:tc>
@@ -9801,7 +9801,7 @@
                 <w:rFonts w:ascii="Calibri" w:hAnsi="Calibri"/>
                 <w:sz w:val="20"/>
               </w:rPr>
-              <w:t xml:space="default">0.82</w:t>
+              <w:t xml:space="default">0.79</w:t>
             </w:r>
           </w:p>
         </w:tc>
@@ -9852,7 +9852,7 @@
                 <w:rFonts w:ascii="Calibri" w:hAnsi="Calibri"/>
                 <w:sz w:val="20"/>
               </w:rPr>
-              <w:t xml:space="default">Youth</w:t>
+              <w:t xml:space="default">Research &amp; Think Tank</w:t>
             </w:r>
           </w:p>
         </w:tc>
@@ -9898,7 +9898,7 @@
                 <w:rFonts w:ascii="Calibri" w:hAnsi="Calibri"/>
                 <w:sz w:val="20"/>
               </w:rPr>
-              <w:t xml:space="default">0.82</w:t>
+              <w:t xml:space="default">0.79</w:t>
             </w:r>
           </w:p>
         </w:tc>
@@ -9949,7 +9949,7 @@
                 <w:rFonts w:ascii="Calibri" w:hAnsi="Calibri"/>
                 <w:sz w:val="20"/>
               </w:rPr>
-              <w:t xml:space="default">Youth</w:t>
+              <w:t xml:space="default">Research &amp; Think Tank</w:t>
             </w:r>
           </w:p>
         </w:tc>
@@ -10046,7 +10046,7 @@
                 <w:rFonts w:ascii="Calibri" w:hAnsi="Calibri"/>
                 <w:sz w:val="20"/>
               </w:rPr>
-              <w:t xml:space="default">Youth</w:t>
+              <w:t xml:space="default">Research &amp; Think Tank</w:t>
             </w:r>
           </w:p>
         </w:tc>
@@ -10092,7 +10092,7 @@
                 <w:rFonts w:ascii="Calibri" w:hAnsi="Calibri"/>
                 <w:sz w:val="20"/>
               </w:rPr>
-              <w:t xml:space="default">0.85</w:t>
+              <w:t xml:space="default">0.87</w:t>
             </w:r>
           </w:p>
         </w:tc>
@@ -10143,7 +10143,7 @@
                 <w:rFonts w:ascii="Calibri" w:hAnsi="Calibri"/>
                 <w:sz w:val="20"/>
               </w:rPr>
-              <w:t xml:space="default">Youth</w:t>
+              <w:t xml:space="default">Research &amp; Think Tank</w:t>
             </w:r>
           </w:p>
         </w:tc>
@@ -10189,7 +10189,7 @@
                 <w:rFonts w:ascii="Calibri" w:hAnsi="Calibri"/>
                 <w:sz w:val="20"/>
               </w:rPr>
-              <w:t xml:space="default">0.85</w:t>
+              <w:t xml:space="default">0.87</w:t>
             </w:r>
           </w:p>
         </w:tc>
@@ -10240,7 +10240,7 @@
                 <w:rFonts w:ascii="Calibri" w:hAnsi="Calibri"/>
                 <w:sz w:val="20"/>
               </w:rPr>
-              <w:t xml:space="default">Youth</w:t>
+              <w:t xml:space="default">Research &amp; Think Tank</w:t>
             </w:r>
           </w:p>
         </w:tc>
@@ -10286,7 +10286,7 @@
                 <w:rFonts w:ascii="Calibri" w:hAnsi="Calibri"/>
                 <w:sz w:val="20"/>
               </w:rPr>
-              <w:t xml:space="default">0.85</w:t>
+              <w:t xml:space="default">0.87</w:t>
             </w:r>
           </w:p>
         </w:tc>
@@ -10337,7 +10337,7 @@
                 <w:rFonts w:ascii="Calibri" w:hAnsi="Calibri"/>
                 <w:sz w:val="20"/>
               </w:rPr>
-              <w:t xml:space="default">Youth</w:t>
+              <w:t xml:space="default">Research &amp; Think Tank</w:t>
             </w:r>
           </w:p>
         </w:tc>
@@ -10383,7 +10383,7 @@
                 <w:rFonts w:ascii="Calibri" w:hAnsi="Calibri"/>
                 <w:sz w:val="20"/>
               </w:rPr>
-              <w:t xml:space="default">0.83</w:t>
+              <w:t xml:space="default">0.87</w:t>
             </w:r>
           </w:p>
         </w:tc>
@@ -10434,7 +10434,7 @@
                 <w:rFonts w:ascii="Calibri" w:hAnsi="Calibri"/>
                 <w:sz w:val="20"/>
               </w:rPr>
-              <w:t xml:space="default">Youth</w:t>
+              <w:t xml:space="default">Research &amp; Think Tank</w:t>
             </w:r>
           </w:p>
         </w:tc>
@@ -10480,7 +10480,7 @@
                 <w:rFonts w:ascii="Calibri" w:hAnsi="Calibri"/>
                 <w:sz w:val="20"/>
               </w:rPr>
-              <w:t xml:space="default">0.83</w:t>
+              <w:t xml:space="default">0.87</w:t>
             </w:r>
           </w:p>
         </w:tc>
@@ -10531,7 +10531,7 @@
                 <w:rFonts w:ascii="Calibri" w:hAnsi="Calibri"/>
                 <w:sz w:val="20"/>
               </w:rPr>
-              <w:t xml:space="default">Youth</w:t>
+              <w:t xml:space="default">Research &amp; Think Tank</w:t>
             </w:r>
           </w:p>
         </w:tc>
@@ -10577,7 +10577,7 @@
                 <w:rFonts w:ascii="Calibri" w:hAnsi="Calibri"/>
                 <w:sz w:val="20"/>
               </w:rPr>
-              <w:t xml:space="default">0.84</w:t>
+              <w:t xml:space="default">0.87</w:t>
             </w:r>
           </w:p>
         </w:tc>
@@ -10628,7 +10628,7 @@
                 <w:rFonts w:ascii="Calibri" w:hAnsi="Calibri"/>
                 <w:sz w:val="20"/>
               </w:rPr>
-              <w:t xml:space="default">NA</w:t>
+              <w:t xml:space="default">Social &amp; Fraternal</w:t>
             </w:r>
           </w:p>
         </w:tc>
@@ -10674,7 +10674,7 @@
                 <w:rFonts w:ascii="Calibri" w:hAnsi="Calibri"/>
                 <w:sz w:val="20"/>
               </w:rPr>
-              <w:t xml:space="default">0.91</w:t>
+              <w:t xml:space="default">0.89</w:t>
             </w:r>
           </w:p>
         </w:tc>
@@ -10725,7 +10725,7 @@
                 <w:rFonts w:ascii="Calibri" w:hAnsi="Calibri"/>
                 <w:sz w:val="20"/>
               </w:rPr>
-              <w:t xml:space="default">NA</w:t>
+              <w:t xml:space="default">Social &amp; Fraternal</w:t>
             </w:r>
           </w:p>
         </w:tc>
@@ -10771,7 +10771,7 @@
                 <w:rFonts w:ascii="Calibri" w:hAnsi="Calibri"/>
                 <w:sz w:val="20"/>
               </w:rPr>
-              <w:t xml:space="default">0.91</w:t>
+              <w:t xml:space="default">0.89</w:t>
             </w:r>
           </w:p>
         </w:tc>
@@ -10822,7 +10822,7 @@
                 <w:rFonts w:ascii="Calibri" w:hAnsi="Calibri"/>
                 <w:sz w:val="20"/>
               </w:rPr>
-              <w:t xml:space="default">NA</w:t>
+              <w:t xml:space="default">Social &amp; Fraternal</w:t>
             </w:r>
           </w:p>
         </w:tc>
@@ -10868,7 +10868,7 @@
                 <w:rFonts w:ascii="Calibri" w:hAnsi="Calibri"/>
                 <w:sz w:val="20"/>
               </w:rPr>
-              <w:t xml:space="default">0.91</w:t>
+              <w:t xml:space="default">0.88</w:t>
             </w:r>
           </w:p>
         </w:tc>
@@ -10919,7 +10919,7 @@
                 <w:rFonts w:ascii="Calibri" w:hAnsi="Calibri"/>
                 <w:sz w:val="20"/>
               </w:rPr>
-              <w:t xml:space="default">NA</w:t>
+              <w:t xml:space="default">Social &amp; Fraternal</w:t>
             </w:r>
           </w:p>
         </w:tc>
@@ -10965,7 +10965,7 @@
                 <w:rFonts w:ascii="Calibri" w:hAnsi="Calibri"/>
                 <w:sz w:val="20"/>
               </w:rPr>
-              <w:t xml:space="default">0.91</w:t>
+              <w:t xml:space="default">0.87</w:t>
             </w:r>
           </w:p>
         </w:tc>
@@ -11016,7 +11016,7 @@
                 <w:rFonts w:ascii="Calibri" w:hAnsi="Calibri"/>
                 <w:sz w:val="20"/>
               </w:rPr>
-              <w:t xml:space="default">NA</w:t>
+              <w:t xml:space="default">Social &amp; Fraternal</w:t>
             </w:r>
           </w:p>
         </w:tc>
@@ -11062,7 +11062,7 @@
                 <w:rFonts w:ascii="Calibri" w:hAnsi="Calibri"/>
                 <w:sz w:val="20"/>
               </w:rPr>
-              <w:t xml:space="default">0.91</w:t>
+              <w:t xml:space="default">0.87</w:t>
             </w:r>
           </w:p>
         </w:tc>
@@ -11113,7 +11113,7 @@
                 <w:rFonts w:ascii="Calibri" w:hAnsi="Calibri"/>
                 <w:sz w:val="20"/>
               </w:rPr>
-              <w:t xml:space="default">NA</w:t>
+              <w:t xml:space="default">Social &amp; Fraternal</w:t>
             </w:r>
           </w:p>
         </w:tc>
@@ -11159,7 +11159,7 @@
                 <w:rFonts w:ascii="Calibri" w:hAnsi="Calibri"/>
                 <w:sz w:val="20"/>
               </w:rPr>
-              <w:t xml:space="default">0.91</w:t>
+              <w:t xml:space="default">0.86</w:t>
             </w:r>
           </w:p>
         </w:tc>
@@ -11210,7 +11210,7 @@
                 <w:rFonts w:ascii="Calibri" w:hAnsi="Calibri"/>
                 <w:sz w:val="20"/>
               </w:rPr>
-              <w:t xml:space="default">NA</w:t>
+              <w:t xml:space="default">Social &amp; Fraternal</w:t>
             </w:r>
           </w:p>
         </w:tc>
@@ -11256,7 +11256,7 @@
                 <w:rFonts w:ascii="Calibri" w:hAnsi="Calibri"/>
                 <w:sz w:val="20"/>
               </w:rPr>
-              <w:t xml:space="default">0.92</w:t>
+              <w:t xml:space="default">0.91</w:t>
             </w:r>
           </w:p>
         </w:tc>
@@ -11307,7 +11307,7 @@
                 <w:rFonts w:ascii="Calibri" w:hAnsi="Calibri"/>
                 <w:sz w:val="20"/>
               </w:rPr>
-              <w:t xml:space="default">NA</w:t>
+              <w:t xml:space="default">Social &amp; Fraternal</w:t>
             </w:r>
           </w:p>
         </w:tc>
@@ -11353,7 +11353,7 @@
                 <w:rFonts w:ascii="Calibri" w:hAnsi="Calibri"/>
                 <w:sz w:val="20"/>
               </w:rPr>
-              <w:t xml:space="default">0.92</w:t>
+              <w:t xml:space="default">0.91</w:t>
             </w:r>
           </w:p>
         </w:tc>
@@ -11404,7 +11404,7 @@
                 <w:rFonts w:ascii="Calibri" w:hAnsi="Calibri"/>
                 <w:sz w:val="20"/>
               </w:rPr>
-              <w:t xml:space="default">NA</w:t>
+              <w:t xml:space="default">Social &amp; Fraternal</w:t>
             </w:r>
           </w:p>
         </w:tc>
@@ -11450,7 +11450,7 @@
                 <w:rFonts w:ascii="Calibri" w:hAnsi="Calibri"/>
                 <w:sz w:val="20"/>
               </w:rPr>
-              <w:t xml:space="default">0.92</w:t>
+              <w:t xml:space="default">0.90</w:t>
             </w:r>
           </w:p>
         </w:tc>
@@ -11501,7 +11501,7 @@
                 <w:rFonts w:ascii="Calibri" w:hAnsi="Calibri"/>
                 <w:sz w:val="20"/>
               </w:rPr>
-              <w:t xml:space="default">NA</w:t>
+              <w:t xml:space="default">Unions</w:t>
             </w:r>
           </w:p>
         </w:tc>
@@ -11547,7 +11547,7 @@
                 <w:rFonts w:ascii="Calibri" w:hAnsi="Calibri"/>
                 <w:sz w:val="20"/>
               </w:rPr>
-              <w:t xml:space="default">0.87</w:t>
+              <w:t xml:space="default">0.94</w:t>
             </w:r>
           </w:p>
         </w:tc>
@@ -11598,7 +11598,7 @@
                 <w:rFonts w:ascii="Calibri" w:hAnsi="Calibri"/>
                 <w:sz w:val="20"/>
               </w:rPr>
-              <w:t xml:space="default">NA</w:t>
+              <w:t xml:space="default">Unions</w:t>
             </w:r>
           </w:p>
         </w:tc>
@@ -11644,7 +11644,7 @@
                 <w:rFonts w:ascii="Calibri" w:hAnsi="Calibri"/>
                 <w:sz w:val="20"/>
               </w:rPr>
-              <w:t xml:space="default">0.87</w:t>
+              <w:t xml:space="default">0.94</w:t>
             </w:r>
           </w:p>
         </w:tc>
@@ -11695,7 +11695,7 @@
                 <w:rFonts w:ascii="Calibri" w:hAnsi="Calibri"/>
                 <w:sz w:val="20"/>
               </w:rPr>
-              <w:t xml:space="default">NA</w:t>
+              <w:t xml:space="default">Unions</w:t>
             </w:r>
           </w:p>
         </w:tc>
@@ -11741,7 +11741,7 @@
                 <w:rFonts w:ascii="Calibri" w:hAnsi="Calibri"/>
                 <w:sz w:val="20"/>
               </w:rPr>
-              <w:t xml:space="default">0.88</w:t>
+              <w:t xml:space="default">0.94</w:t>
             </w:r>
           </w:p>
         </w:tc>
@@ -11792,7 +11792,7 @@
                 <w:rFonts w:ascii="Calibri" w:hAnsi="Calibri"/>
                 <w:sz w:val="20"/>
               </w:rPr>
-              <w:t xml:space="default">NA</w:t>
+              <w:t xml:space="default">Unions</w:t>
             </w:r>
           </w:p>
         </w:tc>
@@ -11838,7 +11838,7 @@
                 <w:rFonts w:ascii="Calibri" w:hAnsi="Calibri"/>
                 <w:sz w:val="20"/>
               </w:rPr>
-              <w:t xml:space="default">0.83</w:t>
+              <w:t xml:space="default">0.92</w:t>
             </w:r>
           </w:p>
         </w:tc>
@@ -11889,7 +11889,7 @@
                 <w:rFonts w:ascii="Calibri" w:hAnsi="Calibri"/>
                 <w:sz w:val="20"/>
               </w:rPr>
-              <w:t xml:space="default">NA</w:t>
+              <w:t xml:space="default">Unions</w:t>
             </w:r>
           </w:p>
         </w:tc>
@@ -11935,7 +11935,7 @@
                 <w:rFonts w:ascii="Calibri" w:hAnsi="Calibri"/>
                 <w:sz w:val="20"/>
               </w:rPr>
-              <w:t xml:space="default">0.83</w:t>
+              <w:t xml:space="default">0.92</w:t>
             </w:r>
           </w:p>
         </w:tc>
@@ -11986,7 +11986,7 @@
                 <w:rFonts w:ascii="Calibri" w:hAnsi="Calibri"/>
                 <w:sz w:val="20"/>
               </w:rPr>
-              <w:t xml:space="default">NA</w:t>
+              <w:t xml:space="default">Unions</w:t>
             </w:r>
           </w:p>
         </w:tc>
@@ -12032,7 +12032,7 @@
                 <w:rFonts w:ascii="Calibri" w:hAnsi="Calibri"/>
                 <w:sz w:val="20"/>
               </w:rPr>
-              <w:t xml:space="default">0.83</w:t>
+              <w:t xml:space="default">0.92</w:t>
             </w:r>
           </w:p>
         </w:tc>
@@ -12083,7 +12083,7 @@
                 <w:rFonts w:ascii="Calibri" w:hAnsi="Calibri"/>
                 <w:sz w:val="20"/>
               </w:rPr>
-              <w:t xml:space="default">NA</w:t>
+              <w:t xml:space="default">Unions</w:t>
             </w:r>
           </w:p>
         </w:tc>
@@ -12129,7 +12129,7 @@
                 <w:rFonts w:ascii="Calibri" w:hAnsi="Calibri"/>
                 <w:sz w:val="20"/>
               </w:rPr>
-              <w:t xml:space="default">0.87</w:t>
+              <w:t xml:space="default">0.92</w:t>
             </w:r>
           </w:p>
         </w:tc>
@@ -12180,7 +12180,7 @@
                 <w:rFonts w:ascii="Calibri" w:hAnsi="Calibri"/>
                 <w:sz w:val="20"/>
               </w:rPr>
-              <w:t xml:space="default">NA</w:t>
+              <w:t xml:space="default">Unions</w:t>
             </w:r>
           </w:p>
         </w:tc>
@@ -12226,7 +12226,7 @@
                 <w:rFonts w:ascii="Calibri" w:hAnsi="Calibri"/>
                 <w:sz w:val="20"/>
               </w:rPr>
-              <w:t xml:space="default">0.87</w:t>
+              <w:t xml:space="default">0.92</w:t>
             </w:r>
           </w:p>
         </w:tc>
@@ -12277,7 +12277,7 @@
                 <w:rFonts w:ascii="Calibri" w:hAnsi="Calibri"/>
                 <w:sz w:val="20"/>
               </w:rPr>
-              <w:t xml:space="default">NA</w:t>
+              <w:t xml:space="default">Unions</w:t>
             </w:r>
           </w:p>
         </w:tc>
@@ -12323,7 +12323,7 @@
                 <w:rFonts w:ascii="Calibri" w:hAnsi="Calibri"/>
                 <w:sz w:val="20"/>
               </w:rPr>
-              <w:t xml:space="default">0.87</w:t>
+              <w:t xml:space="default">0.92</w:t>
             </w:r>
           </w:p>
         </w:tc>
@@ -12374,7 +12374,7 @@
                 <w:rFonts w:ascii="Calibri" w:hAnsi="Calibri"/>
                 <w:sz w:val="20"/>
               </w:rPr>
-              <w:t xml:space="default">NA</w:t>
+              <w:t xml:space="default">Youth</w:t>
             </w:r>
           </w:p>
         </w:tc>
@@ -12471,7 +12471,7 @@
                 <w:rFonts w:ascii="Calibri" w:hAnsi="Calibri"/>
                 <w:sz w:val="20"/>
               </w:rPr>
-              <w:t xml:space="default">NA</w:t>
+              <w:t xml:space="default">Youth</w:t>
             </w:r>
           </w:p>
         </w:tc>
@@ -12568,7 +12568,7 @@
                 <w:rFonts w:ascii="Calibri" w:hAnsi="Calibri"/>
                 <w:sz w:val="20"/>
               </w:rPr>
-              <w:t xml:space="default">NA</w:t>
+              <w:t xml:space="default">Youth</w:t>
             </w:r>
           </w:p>
         </w:tc>
@@ -12614,7 +12614,7 @@
                 <w:rFonts w:ascii="Calibri" w:hAnsi="Calibri"/>
                 <w:sz w:val="20"/>
               </w:rPr>
-              <w:t xml:space="default">0.81</w:t>
+              <w:t xml:space="default">0.82</w:t>
             </w:r>
           </w:p>
         </w:tc>
@@ -12665,7 +12665,7 @@
                 <w:rFonts w:ascii="Calibri" w:hAnsi="Calibri"/>
                 <w:sz w:val="20"/>
               </w:rPr>
-              <w:t xml:space="default">NA</w:t>
+              <w:t xml:space="default">Youth</w:t>
             </w:r>
           </w:p>
         </w:tc>
@@ -12711,7 +12711,7 @@
                 <w:rFonts w:ascii="Calibri" w:hAnsi="Calibri"/>
                 <w:sz w:val="20"/>
               </w:rPr>
-              <w:t xml:space="default">0.84</w:t>
+              <w:t xml:space="default">0.85</w:t>
             </w:r>
           </w:p>
         </w:tc>
@@ -12762,7 +12762,7 @@
                 <w:rFonts w:ascii="Calibri" w:hAnsi="Calibri"/>
                 <w:sz w:val="20"/>
               </w:rPr>
-              <w:t xml:space="default">NA</w:t>
+              <w:t xml:space="default">Youth</w:t>
             </w:r>
           </w:p>
         </w:tc>
@@ -12808,7 +12808,7 @@
                 <w:rFonts w:ascii="Calibri" w:hAnsi="Calibri"/>
                 <w:sz w:val="20"/>
               </w:rPr>
-              <w:t xml:space="default">0.84</w:t>
+              <w:t xml:space="default">0.85</w:t>
             </w:r>
           </w:p>
         </w:tc>
@@ -12859,7 +12859,7 @@
                 <w:rFonts w:ascii="Calibri" w:hAnsi="Calibri"/>
                 <w:sz w:val="20"/>
               </w:rPr>
-              <w:t xml:space="default">NA</w:t>
+              <w:t xml:space="default">Youth</w:t>
             </w:r>
           </w:p>
         </w:tc>
@@ -12905,7 +12905,7 @@
                 <w:rFonts w:ascii="Calibri" w:hAnsi="Calibri"/>
                 <w:sz w:val="20"/>
               </w:rPr>
-              <w:t xml:space="default">0.84</w:t>
+              <w:t xml:space="default">0.85</w:t>
             </w:r>
           </w:p>
         </w:tc>
@@ -12956,7 +12956,7 @@
                 <w:rFonts w:ascii="Calibri" w:hAnsi="Calibri"/>
                 <w:sz w:val="20"/>
               </w:rPr>
-              <w:t xml:space="default">NA</w:t>
+              <w:t xml:space="default">Youth</w:t>
             </w:r>
           </w:p>
         </w:tc>
@@ -13053,7 +13053,7 @@
                 <w:rFonts w:ascii="Calibri" w:hAnsi="Calibri"/>
                 <w:sz w:val="20"/>
               </w:rPr>
-              <w:t xml:space="default">NA</w:t>
+              <w:t xml:space="default">Youth</w:t>
             </w:r>
           </w:p>
         </w:tc>
@@ -13150,7 +13150,7 @@
                 <w:rFonts w:ascii="Calibri" w:hAnsi="Calibri"/>
                 <w:sz w:val="20"/>
               </w:rPr>
-              <w:t xml:space="default">NA</w:t>
+              <w:t xml:space="default">Youth</w:t>
             </w:r>
           </w:p>
         </w:tc>
@@ -13196,7 +13196,7 @@
                 <w:rFonts w:ascii="Calibri" w:hAnsi="Calibri"/>
                 <w:sz w:val="20"/>
               </w:rPr>
-              <w:t xml:space="default">0.83</w:t>
+              <w:t xml:space="default">0.84</w:t>
             </w:r>
           </w:p>
         </w:tc>

</xml_diff>